<commit_message>
python alura: finished mod3_OO
</commit_message>
<xml_diff>
--- a/Python_Alura.docx
+++ b/Python_Alura.docx
@@ -89,37 +89,12 @@
       <w:r>
         <w:t xml:space="preserve">Para iniciar uma classe, chamamos a função construtora </w:t>
       </w:r>
-      <w:proofErr w:type="spellStart"/>
       <w:r>
         <w:rPr>
           <w:i/>
           <w:iCs/>
         </w:rPr>
-        <w:t>def</w:t>
-      </w:r>
-      <w:proofErr w:type="spellEnd"/>
-      <w:r>
-        <w:rPr>
-          <w:i/>
-          <w:iCs/>
-        </w:rPr>
-        <w:t xml:space="preserve"> __</w:t>
-      </w:r>
-      <w:proofErr w:type="spellStart"/>
-      <w:r>
-        <w:rPr>
-          <w:i/>
-          <w:iCs/>
-        </w:rPr>
-        <w:t>init</w:t>
-      </w:r>
-      <w:proofErr w:type="spellEnd"/>
-      <w:r>
-        <w:rPr>
-          <w:i/>
-          <w:iCs/>
-        </w:rPr>
-        <w:t>__(self)</w:t>
+        <w:t>def __init__(self)</w:t>
       </w:r>
       <w:r>
         <w:rPr>
@@ -157,40 +132,26 @@
         </w:numPr>
       </w:pPr>
       <w:r>
-        <w:rPr>
-          <w:i/>
-          <w:iCs/>
-        </w:rPr>
-        <w:t>Atributos</w:t>
-      </w:r>
-      <w:r>
-        <w:t xml:space="preserve"> são as características de uma classe</w:t>
-      </w:r>
-    </w:p>
-    <w:p>
-      <w:pPr>
-        <w:pStyle w:val="PargrafodaLista"/>
-        <w:numPr>
-          <w:ilvl w:val="0"/>
-          <w:numId w:val="1"/>
-        </w:numPr>
-      </w:pPr>
-      <w:r>
-        <w:rPr>
-          <w:noProof/>
-        </w:rPr>
         <w:drawing>
-          <wp:anchor distT="0" distB="0" distL="114300" distR="114300" simplePos="0" relativeHeight="251658240" behindDoc="0" locked="0" layoutInCell="1" allowOverlap="1" wp14:anchorId="792FB953" wp14:editId="143A83A9">
+          <wp:anchor distT="0" distB="0" distL="114300" distR="114300" simplePos="0" relativeHeight="251658240" behindDoc="1" locked="0" layoutInCell="1" allowOverlap="1" wp14:anchorId="6EC3C701" wp14:editId="2D99E78C">
             <wp:simplePos x="0" y="0"/>
-            <wp:positionH relativeFrom="margin">
-              <wp:align>left</wp:align>
+            <wp:positionH relativeFrom="column">
+              <wp:posOffset>457200</wp:posOffset>
             </wp:positionH>
             <wp:positionV relativeFrom="paragraph">
-              <wp:posOffset>11651</wp:posOffset>
+              <wp:posOffset>182880</wp:posOffset>
             </wp:positionV>
-            <wp:extent cx="1298575" cy="1567815"/>
+            <wp:extent cx="1487170" cy="1760220"/>
             <wp:effectExtent l="0" t="0" r="0" b="0"/>
-            <wp:wrapSquare wrapText="bothSides"/>
+            <wp:wrapTight wrapText="bothSides">
+              <wp:wrapPolygon edited="0">
+                <wp:start x="0" y="0"/>
+                <wp:lineTo x="0" y="21273"/>
+                <wp:lineTo x="21305" y="21273"/>
+                <wp:lineTo x="21305" y="0"/>
+                <wp:lineTo x="0" y="0"/>
+              </wp:wrapPolygon>
+            </wp:wrapTight>
             <wp:docPr id="1" name="Imagem 1"/>
             <wp:cNvGraphicFramePr>
               <a:graphicFrameLocks xmlns:a="http://schemas.openxmlformats.org/drawingml/2006/main" noChangeAspect="1"/>
@@ -217,7 +178,7 @@
                   <pic:spPr>
                     <a:xfrm>
                       <a:off x="0" y="0"/>
-                      <a:ext cx="1298575" cy="1567815"/>
+                      <a:ext cx="1487170" cy="1760220"/>
                     </a:xfrm>
                     <a:prstGeom prst="rect">
                       <a:avLst/>
@@ -236,122 +197,106 @@
         </w:drawing>
       </w:r>
       <w:r>
-        <w:t>Esse é um diagrama de classes, feito com UML.</w:t>
-      </w:r>
-    </w:p>
-    <w:p>
-      <w:pPr>
-        <w:pStyle w:val="PargrafodaLista"/>
-        <w:numPr>
-          <w:ilvl w:val="0"/>
-          <w:numId w:val="1"/>
-        </w:numPr>
-      </w:pPr>
-      <w:r>
-        <w:t>conta.py pode ser chamado de ‘módulo’ ou ‘</w:t>
-      </w:r>
-      <w:proofErr w:type="spellStart"/>
-      <w:r>
-        <w:t>namespace</w:t>
-      </w:r>
-      <w:proofErr w:type="spellEnd"/>
-      <w:r>
-        <w:t>’</w:t>
-      </w:r>
-    </w:p>
-    <w:p>
-      <w:pPr>
-        <w:pStyle w:val="PargrafodaLista"/>
-        <w:numPr>
-          <w:ilvl w:val="0"/>
-          <w:numId w:val="1"/>
-        </w:numPr>
-      </w:pPr>
-      <w:r>
-        <w:t>A ‘Conta’ é a classe,</w:t>
-      </w:r>
-    </w:p>
-    <w:p>
-      <w:pPr>
-        <w:pStyle w:val="PargrafodaLista"/>
-        <w:numPr>
-          <w:ilvl w:val="0"/>
-          <w:numId w:val="1"/>
-        </w:numPr>
-      </w:pPr>
-      <w:r>
-        <w:t>E dentro dela estão os ‘atributos’</w:t>
-      </w:r>
-    </w:p>
-    <w:p>
-      <w:pPr>
-        <w:pStyle w:val="PargrafodaLista"/>
-        <w:numPr>
-          <w:ilvl w:val="0"/>
-          <w:numId w:val="1"/>
-        </w:numPr>
-      </w:pPr>
-      <w:r>
-        <w:t>Dentro da classe também há os métodos: ‘sacar’, ‘depositar’ e ‘extrato’</w:t>
-      </w:r>
-    </w:p>
-    <w:p>
-      <w:pPr>
-        <w:pStyle w:val="PargrafodaLista"/>
-        <w:numPr>
-          <w:ilvl w:val="0"/>
-          <w:numId w:val="1"/>
-        </w:numPr>
-      </w:pPr>
-      <w:r>
-        <w:t xml:space="preserve">É possível encapsular atributos para que </w:t>
-      </w:r>
-      <w:proofErr w:type="spellStart"/>
-      <w:r>
-        <w:t>ngm</w:t>
-      </w:r>
-      <w:proofErr w:type="spellEnd"/>
-      <w:r>
-        <w:t xml:space="preserve"> acesse diretamente sem os métodos.</w:t>
-      </w:r>
-    </w:p>
-    <w:p>
-      <w:pPr>
-        <w:pStyle w:val="PargrafodaLista"/>
-        <w:numPr>
-          <w:ilvl w:val="3"/>
-          <w:numId w:val="1"/>
-        </w:numPr>
-      </w:pPr>
-      <w:r>
-        <w:t xml:space="preserve">Para encapsular, coloca-se 2 </w:t>
-      </w:r>
-      <w:proofErr w:type="spellStart"/>
-      <w:r>
-        <w:t>undescore</w:t>
-      </w:r>
-      <w:proofErr w:type="spellEnd"/>
-      <w:r>
-        <w:t xml:space="preserve"> na frente do atributo: </w:t>
-      </w:r>
-      <w:proofErr w:type="spellStart"/>
-      <w:proofErr w:type="gramStart"/>
-      <w:r>
         <w:rPr>
           <w:i/>
           <w:iCs/>
         </w:rPr>
-        <w:t>self._</w:t>
-      </w:r>
-      <w:proofErr w:type="gramEnd"/>
+        <w:t>Atributos</w:t>
+      </w:r>
+      <w:r>
+        <w:t xml:space="preserve"> são as características de uma classe</w:t>
+      </w:r>
+    </w:p>
+    <w:p>
+      <w:pPr>
+        <w:pStyle w:val="PargrafodaLista"/>
+        <w:numPr>
+          <w:ilvl w:val="0"/>
+          <w:numId w:val="1"/>
+        </w:numPr>
+      </w:pPr>
+      <w:r>
+        <w:t>Esse é um diagrama de classes, feito com UML.</w:t>
+      </w:r>
+    </w:p>
+    <w:p>
+      <w:pPr>
+        <w:pStyle w:val="PargrafodaLista"/>
+        <w:numPr>
+          <w:ilvl w:val="0"/>
+          <w:numId w:val="1"/>
+        </w:numPr>
+      </w:pPr>
+      <w:r>
+        <w:t>conta.py pode ser chamado de ‘módulo’ ou ‘namespace’</w:t>
+      </w:r>
+    </w:p>
+    <w:p>
+      <w:pPr>
+        <w:pStyle w:val="PargrafodaLista"/>
+        <w:numPr>
+          <w:ilvl w:val="0"/>
+          <w:numId w:val="1"/>
+        </w:numPr>
+      </w:pPr>
+      <w:r>
+        <w:t>A ‘Conta’ é a classe,</w:t>
+      </w:r>
+    </w:p>
+    <w:p>
+      <w:pPr>
+        <w:pStyle w:val="PargrafodaLista"/>
+        <w:numPr>
+          <w:ilvl w:val="0"/>
+          <w:numId w:val="1"/>
+        </w:numPr>
+      </w:pPr>
+      <w:r>
+        <w:t>E dentro dela estão os ‘atributos’</w:t>
+      </w:r>
+    </w:p>
+    <w:p>
+      <w:pPr>
+        <w:pStyle w:val="PargrafodaLista"/>
+        <w:numPr>
+          <w:ilvl w:val="0"/>
+          <w:numId w:val="1"/>
+        </w:numPr>
+      </w:pPr>
+      <w:r>
+        <w:t>Dentro da classe também há os métodos: ‘sacar’, ‘depositar’ e ‘extrato’</w:t>
+      </w:r>
+    </w:p>
+    <w:p>
+      <w:pPr>
+        <w:pStyle w:val="PargrafodaLista"/>
+        <w:numPr>
+          <w:ilvl w:val="0"/>
+          <w:numId w:val="1"/>
+        </w:numPr>
+      </w:pPr>
+      <w:r>
+        <w:t>É possível encapsular atributos para que ngm acesse diretamente sem os métodos.</w:t>
+      </w:r>
+    </w:p>
+    <w:p>
+      <w:pPr>
+        <w:pStyle w:val="PargrafodaLista"/>
+        <w:numPr>
+          <w:ilvl w:val="3"/>
+          <w:numId w:val="1"/>
+        </w:numPr>
+      </w:pPr>
+      <w:r>
+        <w:t xml:space="preserve">Para encapsular, coloca-se 2 undescore na frente do atributo: </w:t>
+      </w:r>
       <w:r>
         <w:rPr>
           <w:i/>
           <w:iCs/>
         </w:rPr>
-        <w:t>_saldo</w:t>
-      </w:r>
-      <w:proofErr w:type="spellEnd"/>
+        <w:t>self.__saldo</w:t>
+      </w:r>
     </w:p>
     <w:p>
       <w:pPr>
@@ -371,6 +316,21 @@
           <w:numId w:val="1"/>
         </w:numPr>
       </w:pPr>
+      <w:r>
+        <w:t>Métodos estáticos são definidos com @staticmethod antes do método</w:t>
+      </w:r>
+    </w:p>
+    <w:p>
+      <w:pPr>
+        <w:pStyle w:val="PargrafodaLista"/>
+        <w:numPr>
+          <w:ilvl w:val="1"/>
+          <w:numId w:val="1"/>
+        </w:numPr>
+      </w:pPr>
+      <w:r>
+        <w:t>Servem para chamadas de método sem precisar da construção de um objeto.</w:t>
+      </w:r>
     </w:p>
     <w:sectPr>
       <w:pgSz w:w="11906" w:h="16838"/>

</xml_diff>